<commit_message>
fix(public resume): fix page breaks
</commit_message>
<xml_diff>
--- a/public/Rebecca-Hensley-Resume-public.docx
+++ b/public/Rebecca-Hensley-Resume-public.docx
@@ -92,7 +92,15 @@
         <w:t xml:space="preserve"> </w:t>
       </w:r>
       <w:r>
-        <w:t>Solid background in responsive web design (HTML, CSS, JavaScript), Visual Basic for Applications (VBA), and PowerShell. Advanced Excel skills, i.e. Vlookup and Pivot Tables. Specialize in creating responsive, user-friendly, accessible applications.</w:t>
+        <w:t xml:space="preserve">Solid background in responsive web design (HTML, CSS, JavaScript), Visual Basic for Applications (VBA), and PowerShell. Advanced Excel skills, i.e. </w:t>
+      </w:r>
+      <w:proofErr w:type="spellStart"/>
+      <w:r>
+        <w:t>Vlookup</w:t>
+      </w:r>
+      <w:proofErr w:type="spellEnd"/>
+      <w:r>
+        <w:t xml:space="preserve"> and Pivot Tables. Specialize in creating responsive, user-friendly, accessible applications.</w:t>
       </w:r>
     </w:p>
     <w:p>
@@ -210,7 +218,15 @@
         <w:t xml:space="preserve">OFFICE DEVELOPMENT: </w:t>
       </w:r>
       <w:r>
-        <w:t xml:space="preserve">Microsoft Access | Microsoft Excel | VBA | Vlookup | Pivot </w:t>
+        <w:t xml:space="preserve">Microsoft Access | Microsoft Excel | VBA | </w:t>
+      </w:r>
+      <w:proofErr w:type="spellStart"/>
+      <w:r>
+        <w:t>Vlookup</w:t>
+      </w:r>
+      <w:proofErr w:type="spellEnd"/>
+      <w:r>
+        <w:t xml:space="preserve"> | Pivot </w:t>
       </w:r>
       <w:r>
         <w:t>T</w:t>
@@ -239,8 +255,13 @@
         <w:t>DATA MANAGEMENT:</w:t>
       </w:r>
       <w:r>
-        <w:t xml:space="preserve"> SQL / NoSQL | MongoDB | MySQL | REST APIs | GraphQL</w:t>
-      </w:r>
+        <w:t xml:space="preserve"> SQL / NoSQL | MongoDB | MySQL | REST APIs | </w:t>
+      </w:r>
+      <w:proofErr w:type="spellStart"/>
+      <w:r>
+        <w:t>GraphQL</w:t>
+      </w:r>
+      <w:proofErr w:type="spellEnd"/>
     </w:p>
     <w:p>
       <w:pPr>
@@ -415,7 +436,15 @@
         <w:spacing w:after="0"/>
       </w:pPr>
       <w:r>
-        <w:t>Fulfilled IT equipment requests and offboardings.</w:t>
+        <w:t xml:space="preserve">Fulfilled IT equipment requests and </w:t>
+      </w:r>
+      <w:proofErr w:type="spellStart"/>
+      <w:r>
+        <w:t>offboardings</w:t>
+      </w:r>
+      <w:proofErr w:type="spellEnd"/>
+      <w:r>
+        <w:t>.</w:t>
       </w:r>
     </w:p>
     <w:p>
@@ -559,7 +588,15 @@
         <w:t>SKILLS USED:</w:t>
       </w:r>
       <w:r>
-        <w:t xml:space="preserve"> Zoho Desk | </w:t>
+        <w:t xml:space="preserve"> </w:t>
+      </w:r>
+      <w:proofErr w:type="spellStart"/>
+      <w:r>
+        <w:t>Zoho</w:t>
+      </w:r>
+      <w:proofErr w:type="spellEnd"/>
+      <w:r>
+        <w:t xml:space="preserve"> Desk | </w:t>
       </w:r>
       <w:r>
         <w:t>Imaging (Intune)</w:t>
@@ -768,7 +805,15 @@
         <w:t xml:space="preserve"> | </w:t>
       </w:r>
       <w:r>
-        <w:t xml:space="preserve">Imaging (SmartDeploy) | </w:t>
+        <w:t>Imaging (</w:t>
+      </w:r>
+      <w:proofErr w:type="spellStart"/>
+      <w:r>
+        <w:t>SmartDeploy</w:t>
+      </w:r>
+      <w:proofErr w:type="spellEnd"/>
+      <w:r>
+        <w:t xml:space="preserve">) | </w:t>
       </w:r>
       <w:r>
         <w:t>Mobile (Android, iOS) |</w:t>
@@ -809,6 +854,7 @@
     </w:p>
     <w:p>
       <w:pPr>
+        <w:pageBreakBefore/>
         <w:tabs>
           <w:tab w:val="right" w:pos="10800"/>
         </w:tabs>
@@ -825,6 +871,7 @@
           <w:sz w:val="20"/>
           <w:szCs w:val="20"/>
         </w:rPr>
+        <w:lastRenderedPageBreak/>
         <w:t>IT INTERN</w:t>
       </w:r>
       <w:r>
@@ -877,7 +924,6 @@
         <w:spacing w:after="0"/>
       </w:pPr>
       <w:r>
-        <w:lastRenderedPageBreak/>
         <w:t>American Art Clay Company, Indianapolis, IN</w:t>
       </w:r>
     </w:p>
@@ -973,9 +1019,11 @@
       <w:r>
         <w:t xml:space="preserve"> | </w:t>
       </w:r>
+      <w:proofErr w:type="spellStart"/>
       <w:r>
         <w:t>Vlookup</w:t>
       </w:r>
+      <w:proofErr w:type="spellEnd"/>
       <w:r>
         <w:t xml:space="preserve"> | </w:t>
       </w:r>
@@ -2963,19 +3011,6 @@
 </file>
 
 <file path=customXml/item1.xml><?xml version="1.0" encoding="utf-8"?>
-<b:Sources xmlns:b="http://schemas.openxmlformats.org/officeDocument/2006/bibliography" xmlns="http://schemas.openxmlformats.org/officeDocument/2006/bibliography" SelectedStyle="\APASixthEditionOfficeOnline.xsl" StyleName="APA" Version="6"/>
-</file>
-
-<file path=customXml/item2.xml><?xml version="1.0" encoding="utf-8"?>
-<?mso-contentType ?>
-<FormTemplates xmlns="http://schemas.microsoft.com/sharepoint/v3/contenttype/forms">
-  <Display>DocumentLibraryForm</Display>
-  <Edit>DocumentLibraryForm</Edit>
-  <New>DocumentLibraryForm</New>
-</FormTemplates>
-</file>
-
-<file path=customXml/item3.xml><?xml version="1.0" encoding="utf-8"?>
 <ct:contentTypeSchema xmlns:ct="http://schemas.microsoft.com/office/2006/metadata/contentType" xmlns:ma="http://schemas.microsoft.com/office/2006/metadata/properties/metaAttributes" ct:_="" ma:_="" ma:contentTypeName="Document" ma:contentTypeID="0x010100B8B84675063AF74FB44CF39EF074C43A" ma:contentTypeVersion="17" ma:contentTypeDescription="Create a new document." ma:contentTypeScope="" ma:versionID="c10b8776038f9fa67c2713730fab4827">
   <xsd:schema xmlns:xsd="http://www.w3.org/2001/XMLSchema" xmlns:xs="http://www.w3.org/2001/XMLSchema" xmlns:p="http://schemas.microsoft.com/office/2006/metadata/properties" xmlns:ns2="a6ba9d43-73b6-40ff-b3d6-8dd4015befd6" xmlns:ns3="192335bd-3aed-4026-80fa-fdaa12f4f44a" xmlns:ns4="http://schemas.microsoft.com/sharepoint/v4" targetNamespace="http://schemas.microsoft.com/office/2006/metadata/properties" ma:root="true" ma:fieldsID="61005302042c64eeb219ffb13f83a66c" ns2:_="" ns3:_="" ns4:_="">
     <xsd:import namespace="a6ba9d43-73b6-40ff-b3d6-8dd4015befd6"/>
@@ -3229,6 +3264,19 @@
 </ct:contentTypeSchema>
 </file>
 
+<file path=customXml/item2.xml><?xml version="1.0" encoding="utf-8"?>
+<?mso-contentType ?>
+<FormTemplates xmlns="http://schemas.microsoft.com/sharepoint/v3/contenttype/forms">
+  <Display>DocumentLibraryForm</Display>
+  <Edit>DocumentLibraryForm</Edit>
+  <New>DocumentLibraryForm</New>
+</FormTemplates>
+</file>
+
+<file path=customXml/item3.xml><?xml version="1.0" encoding="utf-8"?>
+<b:Sources xmlns:b="http://schemas.openxmlformats.org/officeDocument/2006/bibliography" xmlns="http://schemas.openxmlformats.org/officeDocument/2006/bibliography" SelectedStyle="\APASixthEditionOfficeOnline.xsl" StyleName="APA" Version="6"/>
+</file>
+
 <file path=customXml/item4.xml><?xml version="1.0" encoding="utf-8"?>
 <p:properties xmlns:p="http://schemas.microsoft.com/office/2006/metadata/properties" xmlns:xsi="http://www.w3.org/2001/XMLSchema-instance" xmlns:pc="http://schemas.microsoft.com/office/infopath/2007/PartnerControls">
   <documentManagement>
@@ -3242,22 +3290,6 @@
 </file>
 
 <file path=customXml/itemProps1.xml><?xml version="1.0" encoding="utf-8"?>
-<ds:datastoreItem xmlns:ds="http://schemas.openxmlformats.org/officeDocument/2006/customXml" ds:itemID="{4A1FC884-28E5-4B38-A675-62AC91BB0386}">
-  <ds:schemaRefs>
-    <ds:schemaRef ds:uri="http://schemas.openxmlformats.org/officeDocument/2006/bibliography"/>
-  </ds:schemaRefs>
-</ds:datastoreItem>
-</file>
-
-<file path=customXml/itemProps2.xml><?xml version="1.0" encoding="utf-8"?>
-<ds:datastoreItem xmlns:ds="http://schemas.openxmlformats.org/officeDocument/2006/customXml" ds:itemID="{DE01ED60-298D-4FA8-8BF5-A943A5FC1F74}">
-  <ds:schemaRefs>
-    <ds:schemaRef ds:uri="http://schemas.microsoft.com/sharepoint/v3/contenttype/forms"/>
-  </ds:schemaRefs>
-</ds:datastoreItem>
-</file>
-
-<file path=customXml/itemProps3.xml><?xml version="1.0" encoding="utf-8"?>
 <ds:datastoreItem xmlns:ds="http://schemas.openxmlformats.org/officeDocument/2006/customXml" ds:itemID="{C3D7207E-98BE-4C7C-AF40-F8E484BCFFC8}">
   <ds:schemaRefs>
     <ds:schemaRef ds:uri="http://schemas.microsoft.com/office/2006/metadata/contentType"/>
@@ -3277,6 +3309,22 @@
 </ds:datastoreItem>
 </file>
 
+<file path=customXml/itemProps2.xml><?xml version="1.0" encoding="utf-8"?>
+<ds:datastoreItem xmlns:ds="http://schemas.openxmlformats.org/officeDocument/2006/customXml" ds:itemID="{DE01ED60-298D-4FA8-8BF5-A943A5FC1F74}">
+  <ds:schemaRefs>
+    <ds:schemaRef ds:uri="http://schemas.microsoft.com/sharepoint/v3/contenttype/forms"/>
+  </ds:schemaRefs>
+</ds:datastoreItem>
+</file>
+
+<file path=customXml/itemProps3.xml><?xml version="1.0" encoding="utf-8"?>
+<ds:datastoreItem xmlns:ds="http://schemas.openxmlformats.org/officeDocument/2006/customXml" ds:itemID="{4A1FC884-28E5-4B38-A675-62AC91BB0386}">
+  <ds:schemaRefs>
+    <ds:schemaRef ds:uri="http://schemas.openxmlformats.org/officeDocument/2006/bibliography"/>
+  </ds:schemaRefs>
+</ds:datastoreItem>
+</file>
+
 <file path=customXml/itemProps4.xml><?xml version="1.0" encoding="utf-8"?>
 <ds:datastoreItem xmlns:ds="http://schemas.openxmlformats.org/officeDocument/2006/customXml" ds:itemID="{73BB3397-8338-4AF6-8A49-3FD134D2BEB4}">
   <ds:schemaRefs>

</xml_diff>

<commit_message>
fix: update resume 2024-08-18
</commit_message>
<xml_diff>
--- a/public/Rebecca-Hensley-Resume-public.docx
+++ b/public/Rebecca-Hensley-Resume-public.docx
@@ -92,15 +92,7 @@
         <w:t xml:space="preserve"> </w:t>
       </w:r>
       <w:r>
-        <w:t xml:space="preserve">Solid background in responsive web design (HTML, CSS, JavaScript), Visual Basic for Applications (VBA), and PowerShell. Advanced Excel skills, i.e. </w:t>
-      </w:r>
-      <w:proofErr w:type="spellStart"/>
-      <w:r>
-        <w:t>Vlookup</w:t>
-      </w:r>
-      <w:proofErr w:type="spellEnd"/>
-      <w:r>
-        <w:t xml:space="preserve"> and Pivot Tables. Specialize in creating responsive, user-friendly, accessible applications.</w:t>
+        <w:t>Solid background in responsive web design (HTML, CSS, JavaScript), Visual Basic for Applications (VBA), and PowerShell. Advanced Excel skills, i.e. Vlookup and Pivot Tables. Specialize in creating responsive, user-friendly, accessible applications.</w:t>
       </w:r>
     </w:p>
     <w:p>
@@ -218,15 +210,7 @@
         <w:t xml:space="preserve">OFFICE DEVELOPMENT: </w:t>
       </w:r>
       <w:r>
-        <w:t xml:space="preserve">Microsoft Access | Microsoft Excel | VBA | </w:t>
-      </w:r>
-      <w:proofErr w:type="spellStart"/>
-      <w:r>
-        <w:t>Vlookup</w:t>
-      </w:r>
-      <w:proofErr w:type="spellEnd"/>
-      <w:r>
-        <w:t xml:space="preserve"> | Pivot </w:t>
+        <w:t xml:space="preserve">Microsoft Access | Microsoft Excel | VBA | Vlookup | Pivot </w:t>
       </w:r>
       <w:r>
         <w:t>T</w:t>
@@ -255,13 +239,8 @@
         <w:t>DATA MANAGEMENT:</w:t>
       </w:r>
       <w:r>
-        <w:t xml:space="preserve"> SQL / NoSQL | MongoDB | MySQL | REST APIs | </w:t>
-      </w:r>
-      <w:proofErr w:type="spellStart"/>
-      <w:r>
-        <w:t>GraphQL</w:t>
-      </w:r>
-      <w:proofErr w:type="spellEnd"/>
+        <w:t xml:space="preserve"> SQL / NoSQL | MongoDB | MySQL | REST APIs | GraphQL</w:t>
+      </w:r>
     </w:p>
     <w:p>
       <w:pPr>
@@ -308,6 +287,9 @@
       <w:r>
         <w:t xml:space="preserve"> Windows | macOS | iOS | Android</w:t>
       </w:r>
+      <w:r>
+        <w:t xml:space="preserve"> | Linux</w:t>
+      </w:r>
     </w:p>
     <w:p>
       <w:pPr>
@@ -436,15 +418,7 @@
         <w:spacing w:after="0"/>
       </w:pPr>
       <w:r>
-        <w:t xml:space="preserve">Fulfilled IT equipment requests and </w:t>
-      </w:r>
-      <w:proofErr w:type="spellStart"/>
-      <w:r>
-        <w:t>offboardings</w:t>
-      </w:r>
-      <w:proofErr w:type="spellEnd"/>
-      <w:r>
-        <w:t>.</w:t>
+        <w:t>Fulfilled IT equipment requests and offboardings.</w:t>
       </w:r>
     </w:p>
     <w:p>
@@ -588,15 +562,7 @@
         <w:t>SKILLS USED:</w:t>
       </w:r>
       <w:r>
-        <w:t xml:space="preserve"> </w:t>
-      </w:r>
-      <w:proofErr w:type="spellStart"/>
-      <w:r>
-        <w:t>Zoho</w:t>
-      </w:r>
-      <w:proofErr w:type="spellEnd"/>
-      <w:r>
-        <w:t xml:space="preserve"> Desk | </w:t>
+        <w:t xml:space="preserve"> Zoho Desk | </w:t>
       </w:r>
       <w:r>
         <w:t>Imaging (Intune)</w:t>
@@ -805,15 +771,7 @@
         <w:t xml:space="preserve"> | </w:t>
       </w:r>
       <w:r>
-        <w:t>Imaging (</w:t>
-      </w:r>
-      <w:proofErr w:type="spellStart"/>
-      <w:r>
-        <w:t>SmartDeploy</w:t>
-      </w:r>
-      <w:proofErr w:type="spellEnd"/>
-      <w:r>
-        <w:t xml:space="preserve">) | </w:t>
+        <w:t xml:space="preserve">Imaging (SmartDeploy) | </w:t>
       </w:r>
       <w:r>
         <w:t>Mobile (Android, iOS) |</w:t>
@@ -1019,11 +977,9 @@
       <w:r>
         <w:t xml:space="preserve"> | </w:t>
       </w:r>
-      <w:proofErr w:type="spellStart"/>
       <w:r>
         <w:t>Vlookup</w:t>
       </w:r>
-      <w:proofErr w:type="spellEnd"/>
       <w:r>
         <w:t xml:space="preserve"> | </w:t>
       </w:r>
@@ -3011,6 +2967,31 @@
 </file>
 
 <file path=customXml/item1.xml><?xml version="1.0" encoding="utf-8"?>
+<p:properties xmlns:p="http://schemas.microsoft.com/office/2006/metadata/properties" xmlns:xsi="http://www.w3.org/2001/XMLSchema-instance" xmlns:pc="http://schemas.microsoft.com/office/infopath/2007/PartnerControls">
+  <documentManagement>
+    <IconOverlay xmlns="http://schemas.microsoft.com/sharepoint/v4" xsi:nil="true"/>
+    <lcf76f155ced4ddcb4097134ff3c332f xmlns="192335bd-3aed-4026-80fa-fdaa12f4f44a">
+      <Terms xmlns="http://schemas.microsoft.com/office/infopath/2007/PartnerControls"/>
+    </lcf76f155ced4ddcb4097134ff3c332f>
+    <TaxCatchAll xmlns="a6ba9d43-73b6-40ff-b3d6-8dd4015befd6" xsi:nil="true"/>
+  </documentManagement>
+</p:properties>
+</file>
+
+<file path=customXml/item2.xml><?xml version="1.0" encoding="utf-8"?>
+<b:Sources xmlns:b="http://schemas.openxmlformats.org/officeDocument/2006/bibliography" xmlns="http://schemas.openxmlformats.org/officeDocument/2006/bibliography" SelectedStyle="\APASixthEditionOfficeOnline.xsl" StyleName="APA" Version="6"/>
+</file>
+
+<file path=customXml/item3.xml><?xml version="1.0" encoding="utf-8"?>
+<?mso-contentType ?>
+<FormTemplates xmlns="http://schemas.microsoft.com/sharepoint/v3/contenttype/forms">
+  <Display>DocumentLibraryForm</Display>
+  <Edit>DocumentLibraryForm</Edit>
+  <New>DocumentLibraryForm</New>
+</FormTemplates>
+</file>
+
+<file path=customXml/item4.xml><?xml version="1.0" encoding="utf-8"?>
 <ct:contentTypeSchema xmlns:ct="http://schemas.microsoft.com/office/2006/metadata/contentType" xmlns:ma="http://schemas.microsoft.com/office/2006/metadata/properties/metaAttributes" ct:_="" ma:_="" ma:contentTypeName="Document" ma:contentTypeID="0x010100B8B84675063AF74FB44CF39EF074C43A" ma:contentTypeVersion="17" ma:contentTypeDescription="Create a new document." ma:contentTypeScope="" ma:versionID="c10b8776038f9fa67c2713730fab4827">
   <xsd:schema xmlns:xsd="http://www.w3.org/2001/XMLSchema" xmlns:xs="http://www.w3.org/2001/XMLSchema" xmlns:p="http://schemas.microsoft.com/office/2006/metadata/properties" xmlns:ns2="a6ba9d43-73b6-40ff-b3d6-8dd4015befd6" xmlns:ns3="192335bd-3aed-4026-80fa-fdaa12f4f44a" xmlns:ns4="http://schemas.microsoft.com/sharepoint/v4" targetNamespace="http://schemas.microsoft.com/office/2006/metadata/properties" ma:root="true" ma:fieldsID="61005302042c64eeb219ffb13f83a66c" ns2:_="" ns3:_="" ns4:_="">
     <xsd:import namespace="a6ba9d43-73b6-40ff-b3d6-8dd4015befd6"/>
@@ -3264,32 +3245,35 @@
 </ct:contentTypeSchema>
 </file>
 
-<file path=customXml/item2.xml><?xml version="1.0" encoding="utf-8"?>
-<?mso-contentType ?>
-<FormTemplates xmlns="http://schemas.microsoft.com/sharepoint/v3/contenttype/forms">
-  <Display>DocumentLibraryForm</Display>
-  <Edit>DocumentLibraryForm</Edit>
-  <New>DocumentLibraryForm</New>
-</FormTemplates>
+<file path=customXml/itemProps1.xml><?xml version="1.0" encoding="utf-8"?>
+<ds:datastoreItem xmlns:ds="http://schemas.openxmlformats.org/officeDocument/2006/customXml" ds:itemID="{73BB3397-8338-4AF6-8A49-3FD134D2BEB4}">
+  <ds:schemaRefs>
+    <ds:schemaRef ds:uri="http://schemas.microsoft.com/office/2006/metadata/properties"/>
+    <ds:schemaRef ds:uri="http://schemas.microsoft.com/office/infopath/2007/PartnerControls"/>
+    <ds:schemaRef ds:uri="http://schemas.microsoft.com/sharepoint/v4"/>
+    <ds:schemaRef ds:uri="192335bd-3aed-4026-80fa-fdaa12f4f44a"/>
+    <ds:schemaRef ds:uri="a6ba9d43-73b6-40ff-b3d6-8dd4015befd6"/>
+  </ds:schemaRefs>
+</ds:datastoreItem>
 </file>
 
-<file path=customXml/item3.xml><?xml version="1.0" encoding="utf-8"?>
-<b:Sources xmlns:b="http://schemas.openxmlformats.org/officeDocument/2006/bibliography" xmlns="http://schemas.openxmlformats.org/officeDocument/2006/bibliography" SelectedStyle="\APASixthEditionOfficeOnline.xsl" StyleName="APA" Version="6"/>
+<file path=customXml/itemProps2.xml><?xml version="1.0" encoding="utf-8"?>
+<ds:datastoreItem xmlns:ds="http://schemas.openxmlformats.org/officeDocument/2006/customXml" ds:itemID="{4A1FC884-28E5-4B38-A675-62AC91BB0386}">
+  <ds:schemaRefs>
+    <ds:schemaRef ds:uri="http://schemas.openxmlformats.org/officeDocument/2006/bibliography"/>
+  </ds:schemaRefs>
+</ds:datastoreItem>
 </file>
 
-<file path=customXml/item4.xml><?xml version="1.0" encoding="utf-8"?>
-<p:properties xmlns:p="http://schemas.microsoft.com/office/2006/metadata/properties" xmlns:xsi="http://www.w3.org/2001/XMLSchema-instance" xmlns:pc="http://schemas.microsoft.com/office/infopath/2007/PartnerControls">
-  <documentManagement>
-    <IconOverlay xmlns="http://schemas.microsoft.com/sharepoint/v4" xsi:nil="true"/>
-    <lcf76f155ced4ddcb4097134ff3c332f xmlns="192335bd-3aed-4026-80fa-fdaa12f4f44a">
-      <Terms xmlns="http://schemas.microsoft.com/office/infopath/2007/PartnerControls"/>
-    </lcf76f155ced4ddcb4097134ff3c332f>
-    <TaxCatchAll xmlns="a6ba9d43-73b6-40ff-b3d6-8dd4015befd6" xsi:nil="true"/>
-  </documentManagement>
-</p:properties>
+<file path=customXml/itemProps3.xml><?xml version="1.0" encoding="utf-8"?>
+<ds:datastoreItem xmlns:ds="http://schemas.openxmlformats.org/officeDocument/2006/customXml" ds:itemID="{DE01ED60-298D-4FA8-8BF5-A943A5FC1F74}">
+  <ds:schemaRefs>
+    <ds:schemaRef ds:uri="http://schemas.microsoft.com/sharepoint/v3/contenttype/forms"/>
+  </ds:schemaRefs>
+</ds:datastoreItem>
 </file>
 
-<file path=customXml/itemProps1.xml><?xml version="1.0" encoding="utf-8"?>
+<file path=customXml/itemProps4.xml><?xml version="1.0" encoding="utf-8"?>
 <ds:datastoreItem xmlns:ds="http://schemas.openxmlformats.org/officeDocument/2006/customXml" ds:itemID="{C3D7207E-98BE-4C7C-AF40-F8E484BCFFC8}">
   <ds:schemaRefs>
     <ds:schemaRef ds:uri="http://schemas.microsoft.com/office/2006/metadata/contentType"/>
@@ -3307,32 +3291,4 @@
     <ds:schemaRef ds:uri="http://schemas.microsoft.com/internal/obd"/>
   </ds:schemaRefs>
 </ds:datastoreItem>
-</file>
-
-<file path=customXml/itemProps2.xml><?xml version="1.0" encoding="utf-8"?>
-<ds:datastoreItem xmlns:ds="http://schemas.openxmlformats.org/officeDocument/2006/customXml" ds:itemID="{DE01ED60-298D-4FA8-8BF5-A943A5FC1F74}">
-  <ds:schemaRefs>
-    <ds:schemaRef ds:uri="http://schemas.microsoft.com/sharepoint/v3/contenttype/forms"/>
-  </ds:schemaRefs>
-</ds:datastoreItem>
-</file>
-
-<file path=customXml/itemProps3.xml><?xml version="1.0" encoding="utf-8"?>
-<ds:datastoreItem xmlns:ds="http://schemas.openxmlformats.org/officeDocument/2006/customXml" ds:itemID="{4A1FC884-28E5-4B38-A675-62AC91BB0386}">
-  <ds:schemaRefs>
-    <ds:schemaRef ds:uri="http://schemas.openxmlformats.org/officeDocument/2006/bibliography"/>
-  </ds:schemaRefs>
-</ds:datastoreItem>
-</file>
-
-<file path=customXml/itemProps4.xml><?xml version="1.0" encoding="utf-8"?>
-<ds:datastoreItem xmlns:ds="http://schemas.openxmlformats.org/officeDocument/2006/customXml" ds:itemID="{73BB3397-8338-4AF6-8A49-3FD134D2BEB4}">
-  <ds:schemaRefs>
-    <ds:schemaRef ds:uri="http://schemas.microsoft.com/office/2006/metadata/properties"/>
-    <ds:schemaRef ds:uri="http://schemas.microsoft.com/office/infopath/2007/PartnerControls"/>
-    <ds:schemaRef ds:uri="http://schemas.microsoft.com/sharepoint/v4"/>
-    <ds:schemaRef ds:uri="192335bd-3aed-4026-80fa-fdaa12f4f44a"/>
-    <ds:schemaRef ds:uri="a6ba9d43-73b6-40ff-b3d6-8dd4015befd6"/>
-  </ds:schemaRefs>
-</ds:datastoreItem>
 </file>
</xml_diff>

<commit_message>
fix: update resume: add SQL Server to skills
</commit_message>
<xml_diff>
--- a/public/Rebecca-Hensley-Resume-public.docx
+++ b/public/Rebecca-Hensley-Resume-public.docx
@@ -92,7 +92,15 @@
         <w:t xml:space="preserve"> </w:t>
       </w:r>
       <w:r>
-        <w:t>Solid background in responsive web design (HTML, CSS, JavaScript), Visual Basic for Applications (VBA), and PowerShell. Advanced Excel skills, i.e. Vlookup and Pivot Tables. Specialize in creating responsive, user-friendly, accessible applications.</w:t>
+        <w:t xml:space="preserve">Solid background in responsive web design (HTML, CSS, JavaScript), Visual Basic for Applications (VBA), and PowerShell. Advanced Excel skills, i.e. </w:t>
+      </w:r>
+      <w:proofErr w:type="spellStart"/>
+      <w:r>
+        <w:t>Vlookup</w:t>
+      </w:r>
+      <w:proofErr w:type="spellEnd"/>
+      <w:r>
+        <w:t xml:space="preserve"> and Pivot Tables. Specialize in creating responsive, user-friendly, accessible applications.</w:t>
       </w:r>
     </w:p>
     <w:p>
@@ -210,7 +218,15 @@
         <w:t xml:space="preserve">OFFICE DEVELOPMENT: </w:t>
       </w:r>
       <w:r>
-        <w:t xml:space="preserve">Microsoft Access | Microsoft Excel | VBA | Vlookup | Pivot </w:t>
+        <w:t xml:space="preserve">Microsoft Access | Microsoft Excel | VBA | </w:t>
+      </w:r>
+      <w:proofErr w:type="spellStart"/>
+      <w:r>
+        <w:t>Vlookup</w:t>
+      </w:r>
+      <w:proofErr w:type="spellEnd"/>
+      <w:r>
+        <w:t xml:space="preserve"> | Pivot </w:t>
       </w:r>
       <w:r>
         <w:t>T</w:t>
@@ -239,8 +255,19 @@
         <w:t>DATA MANAGEMENT:</w:t>
       </w:r>
       <w:r>
-        <w:t xml:space="preserve"> SQL / NoSQL | MongoDB | MySQL | REST APIs | GraphQL</w:t>
-      </w:r>
+        <w:t xml:space="preserve"> SQL / NoSQL | MongoDB | </w:t>
+      </w:r>
+      <w:r>
+        <w:t xml:space="preserve">SQL Server | </w:t>
+      </w:r>
+      <w:r>
+        <w:t xml:space="preserve">MySQL | REST APIs | </w:t>
+      </w:r>
+      <w:proofErr w:type="spellStart"/>
+      <w:r>
+        <w:t>GraphQL</w:t>
+      </w:r>
+      <w:proofErr w:type="spellEnd"/>
     </w:p>
     <w:p>
       <w:pPr>
@@ -418,7 +445,15 @@
         <w:spacing w:after="0"/>
       </w:pPr>
       <w:r>
-        <w:t>Fulfilled IT equipment requests and offboardings.</w:t>
+        <w:t xml:space="preserve">Fulfilled IT equipment requests and </w:t>
+      </w:r>
+      <w:proofErr w:type="spellStart"/>
+      <w:r>
+        <w:t>offboardings</w:t>
+      </w:r>
+      <w:proofErr w:type="spellEnd"/>
+      <w:r>
+        <w:t>.</w:t>
       </w:r>
     </w:p>
     <w:p>
@@ -562,7 +597,15 @@
         <w:t>SKILLS USED:</w:t>
       </w:r>
       <w:r>
-        <w:t xml:space="preserve"> Zoho Desk | </w:t>
+        <w:t xml:space="preserve"> </w:t>
+      </w:r>
+      <w:proofErr w:type="spellStart"/>
+      <w:r>
+        <w:t>Zoho</w:t>
+      </w:r>
+      <w:proofErr w:type="spellEnd"/>
+      <w:r>
+        <w:t xml:space="preserve"> Desk | </w:t>
       </w:r>
       <w:r>
         <w:t>Imaging (Intune)</w:t>
@@ -771,7 +814,15 @@
         <w:t xml:space="preserve"> | </w:t>
       </w:r>
       <w:r>
-        <w:t xml:space="preserve">Imaging (SmartDeploy) | </w:t>
+        <w:t>Imaging (</w:t>
+      </w:r>
+      <w:proofErr w:type="spellStart"/>
+      <w:r>
+        <w:t>SmartDeploy</w:t>
+      </w:r>
+      <w:proofErr w:type="spellEnd"/>
+      <w:r>
+        <w:t xml:space="preserve">) | </w:t>
       </w:r>
       <w:r>
         <w:t>Mobile (Android, iOS) |</w:t>
@@ -977,9 +1028,11 @@
       <w:r>
         <w:t xml:space="preserve"> | </w:t>
       </w:r>
+      <w:proofErr w:type="spellStart"/>
       <w:r>
         <w:t>Vlookup</w:t>
       </w:r>
+      <w:proofErr w:type="spellEnd"/>
       <w:r>
         <w:t xml:space="preserve"> | </w:t>
       </w:r>
@@ -2967,6 +3020,19 @@
 </file>
 
 <file path=customXml/item1.xml><?xml version="1.0" encoding="utf-8"?>
+<?mso-contentType ?>
+<FormTemplates xmlns="http://schemas.microsoft.com/sharepoint/v3/contenttype/forms">
+  <Display>DocumentLibraryForm</Display>
+  <Edit>DocumentLibraryForm</Edit>
+  <New>DocumentLibraryForm</New>
+</FormTemplates>
+</file>
+
+<file path=customXml/item2.xml><?xml version="1.0" encoding="utf-8"?>
+<b:Sources xmlns:b="http://schemas.openxmlformats.org/officeDocument/2006/bibliography" xmlns="http://schemas.openxmlformats.org/officeDocument/2006/bibliography" SelectedStyle="\APASixthEditionOfficeOnline.xsl" StyleName="APA" Version="6"/>
+</file>
+
+<file path=customXml/item3.xml><?xml version="1.0" encoding="utf-8"?>
 <p:properties xmlns:p="http://schemas.microsoft.com/office/2006/metadata/properties" xmlns:xsi="http://www.w3.org/2001/XMLSchema-instance" xmlns:pc="http://schemas.microsoft.com/office/infopath/2007/PartnerControls">
   <documentManagement>
     <IconOverlay xmlns="http://schemas.microsoft.com/sharepoint/v4" xsi:nil="true"/>
@@ -2976,19 +3042,6 @@
     <TaxCatchAll xmlns="a6ba9d43-73b6-40ff-b3d6-8dd4015befd6" xsi:nil="true"/>
   </documentManagement>
 </p:properties>
-</file>
-
-<file path=customXml/item2.xml><?xml version="1.0" encoding="utf-8"?>
-<b:Sources xmlns:b="http://schemas.openxmlformats.org/officeDocument/2006/bibliography" xmlns="http://schemas.openxmlformats.org/officeDocument/2006/bibliography" SelectedStyle="\APASixthEditionOfficeOnline.xsl" StyleName="APA" Version="6"/>
-</file>
-
-<file path=customXml/item3.xml><?xml version="1.0" encoding="utf-8"?>
-<?mso-contentType ?>
-<FormTemplates xmlns="http://schemas.microsoft.com/sharepoint/v3/contenttype/forms">
-  <Display>DocumentLibraryForm</Display>
-  <Edit>DocumentLibraryForm</Edit>
-  <New>DocumentLibraryForm</New>
-</FormTemplates>
 </file>
 
 <file path=customXml/item4.xml><?xml version="1.0" encoding="utf-8"?>
@@ -3246,13 +3299,9 @@
 </file>
 
 <file path=customXml/itemProps1.xml><?xml version="1.0" encoding="utf-8"?>
-<ds:datastoreItem xmlns:ds="http://schemas.openxmlformats.org/officeDocument/2006/customXml" ds:itemID="{73BB3397-8338-4AF6-8A49-3FD134D2BEB4}">
+<ds:datastoreItem xmlns:ds="http://schemas.openxmlformats.org/officeDocument/2006/customXml" ds:itemID="{DE01ED60-298D-4FA8-8BF5-A943A5FC1F74}">
   <ds:schemaRefs>
-    <ds:schemaRef ds:uri="http://schemas.microsoft.com/office/2006/metadata/properties"/>
-    <ds:schemaRef ds:uri="http://schemas.microsoft.com/office/infopath/2007/PartnerControls"/>
-    <ds:schemaRef ds:uri="http://schemas.microsoft.com/sharepoint/v4"/>
-    <ds:schemaRef ds:uri="192335bd-3aed-4026-80fa-fdaa12f4f44a"/>
-    <ds:schemaRef ds:uri="a6ba9d43-73b6-40ff-b3d6-8dd4015befd6"/>
+    <ds:schemaRef ds:uri="http://schemas.microsoft.com/sharepoint/v3/contenttype/forms"/>
   </ds:schemaRefs>
 </ds:datastoreItem>
 </file>
@@ -3266,9 +3315,13 @@
 </file>
 
 <file path=customXml/itemProps3.xml><?xml version="1.0" encoding="utf-8"?>
-<ds:datastoreItem xmlns:ds="http://schemas.openxmlformats.org/officeDocument/2006/customXml" ds:itemID="{DE01ED60-298D-4FA8-8BF5-A943A5FC1F74}">
+<ds:datastoreItem xmlns:ds="http://schemas.openxmlformats.org/officeDocument/2006/customXml" ds:itemID="{73BB3397-8338-4AF6-8A49-3FD134D2BEB4}">
   <ds:schemaRefs>
-    <ds:schemaRef ds:uri="http://schemas.microsoft.com/sharepoint/v3/contenttype/forms"/>
+    <ds:schemaRef ds:uri="http://schemas.microsoft.com/office/2006/metadata/properties"/>
+    <ds:schemaRef ds:uri="http://schemas.microsoft.com/office/infopath/2007/PartnerControls"/>
+    <ds:schemaRef ds:uri="http://schemas.microsoft.com/sharepoint/v4"/>
+    <ds:schemaRef ds:uri="192335bd-3aed-4026-80fa-fdaa12f4f44a"/>
+    <ds:schemaRef ds:uri="a6ba9d43-73b6-40ff-b3d6-8dd4015befd6"/>
   </ds:schemaRefs>
 </ds:datastoreItem>
 </file>

</xml_diff>